<commit_message>
Refocus landing page to highlight Tumia's purpose-driven money features
Update the landing page to emphasize the platform's features using React components.

Replit-Commit-Author: Agent
Replit-Commit-Session-Id: 37b66cca-3d7f-4559-95f6-cb075470b1a8
Replit-Commit-Screenshot-Url: https://storage.googleapis.com/screenshot-production-us-central1/7a37a4ec-d349-4db0-919b-0e41cfa06812/a7c4fe9c-4051-4c7d-b16d-52379dfb4143.jpg
</commit_message>
<xml_diff>
--- a/attached_assets/Tumia - Bring Order to your wallet.docx
+++ b/attached_assets/Tumia - Bring Order to your wallet.docx
@@ -49,6 +49,16 @@
         <w:jc w:val="left"/>
         <w:rPr/>
       </w:pPr>
+      <w:r>
+        <w:rPr>
+          <w:rFonts w:ascii="Inter" w:cs="Inter" w:eastAsia="Inter" w:hAnsi="Inter"/>
+          <w:b w:val="1"/>
+          <w:sz w:val="24"/>
+          <w:szCs w:val="24"/>
+          <w:rtl w:val="0"/>
+        </w:rPr>
+        <w:t xml:space="preserve">Feature 1: </w:t>
+      </w:r>
       <w:r>
         <w:rPr>
           <w:rFonts w:ascii="Inter" w:cs="Inter" w:eastAsia="Inter" w:hAnsi="Inter"/>
@@ -309,6 +319,16 @@
         <w:jc w:val="left"/>
         <w:rPr/>
       </w:pPr>
+      <w:r>
+        <w:rPr>
+          <w:rFonts w:ascii="Inter" w:cs="Inter" w:eastAsia="Inter" w:hAnsi="Inter"/>
+          <w:b w:val="1"/>
+          <w:sz w:val="24"/>
+          <w:szCs w:val="24"/>
+          <w:rtl w:val="0"/>
+        </w:rPr>
+        <w:t xml:space="preserve">Feature 2: </w:t>
+      </w:r>
       <w:r>
         <w:rPr>
           <w:rFonts w:ascii="Inter" w:cs="Inter" w:eastAsia="Inter" w:hAnsi="Inter"/>

</xml_diff>